<commit_message>
Modified some lectures from QA fundamentals course
</commit_message>
<xml_diff>
--- a/QA Fundamentals/Lectures/7.2.Software testing lifecycle.docx
+++ b/QA Fundamentals/Lectures/7.2.Software testing lifecycle.docx
@@ -20,7 +20,171 @@
       <w:pPr>
         <w:rPr>
           <w:sz w:val="36"/>
-          <w:lang w:val="bg-BG"/>
+        </w:rPr>
+      </w:pPr>
+      <w:r>
+        <w:rPr>
+          <w:sz w:val="36"/>
+        </w:rPr>
+        <w:t>The phases of Software Testing Lifecycle:</w:t>
+      </w:r>
+    </w:p>
+    <w:p>
+      <w:pPr>
+        <w:pStyle w:val="ListParagraph"/>
+        <w:numPr>
+          <w:ilvl w:val="0"/>
+          <w:numId w:val="4"/>
+        </w:numPr>
+        <w:rPr>
+          <w:sz w:val="36"/>
+        </w:rPr>
+      </w:pPr>
+      <w:r>
+        <w:rPr>
+          <w:sz w:val="36"/>
+        </w:rPr>
+        <w:t>Requirement</w:t>
+      </w:r>
+    </w:p>
+    <w:p>
+      <w:pPr>
+        <w:pStyle w:val="ListParagraph"/>
+        <w:numPr>
+          <w:ilvl w:val="0"/>
+          <w:numId w:val="4"/>
+        </w:numPr>
+        <w:rPr>
+          <w:sz w:val="36"/>
+        </w:rPr>
+      </w:pPr>
+      <w:r>
+        <w:rPr>
+          <w:sz w:val="36"/>
+        </w:rPr>
+        <w:t>Planning</w:t>
+      </w:r>
+    </w:p>
+    <w:p>
+      <w:pPr>
+        <w:pStyle w:val="ListParagraph"/>
+        <w:numPr>
+          <w:ilvl w:val="0"/>
+          <w:numId w:val="4"/>
+        </w:numPr>
+        <w:rPr>
+          <w:sz w:val="36"/>
+        </w:rPr>
+      </w:pPr>
+      <w:r>
+        <w:rPr>
+          <w:sz w:val="36"/>
+        </w:rPr>
+        <w:t>Analysis</w:t>
+      </w:r>
+    </w:p>
+    <w:p>
+      <w:pPr>
+        <w:pStyle w:val="ListParagraph"/>
+        <w:numPr>
+          <w:ilvl w:val="0"/>
+          <w:numId w:val="4"/>
+        </w:numPr>
+        <w:rPr>
+          <w:sz w:val="36"/>
+        </w:rPr>
+      </w:pPr>
+      <w:r>
+        <w:rPr>
+          <w:sz w:val="36"/>
+        </w:rPr>
+        <w:t>Design</w:t>
+      </w:r>
+    </w:p>
+    <w:p>
+      <w:pPr>
+        <w:pStyle w:val="ListParagraph"/>
+        <w:numPr>
+          <w:ilvl w:val="0"/>
+          <w:numId w:val="4"/>
+        </w:numPr>
+        <w:rPr>
+          <w:sz w:val="36"/>
+        </w:rPr>
+      </w:pPr>
+      <w:r>
+        <w:rPr>
+          <w:sz w:val="36"/>
+        </w:rPr>
+        <w:t>Implementation</w:t>
+      </w:r>
+    </w:p>
+    <w:p>
+      <w:pPr>
+        <w:pStyle w:val="ListParagraph"/>
+        <w:numPr>
+          <w:ilvl w:val="0"/>
+          <w:numId w:val="4"/>
+        </w:numPr>
+        <w:rPr>
+          <w:sz w:val="36"/>
+        </w:rPr>
+      </w:pPr>
+      <w:r>
+        <w:rPr>
+          <w:sz w:val="36"/>
+        </w:rPr>
+        <w:t>Execution</w:t>
+      </w:r>
+    </w:p>
+    <w:p>
+      <w:pPr>
+        <w:pStyle w:val="ListParagraph"/>
+        <w:numPr>
+          <w:ilvl w:val="0"/>
+          <w:numId w:val="4"/>
+        </w:numPr>
+        <w:rPr>
+          <w:sz w:val="36"/>
+        </w:rPr>
+      </w:pPr>
+      <w:r>
+        <w:rPr>
+          <w:sz w:val="36"/>
+        </w:rPr>
+        <w:t>Conclusion</w:t>
+      </w:r>
+    </w:p>
+    <w:p>
+      <w:pPr>
+        <w:pStyle w:val="ListParagraph"/>
+        <w:numPr>
+          <w:ilvl w:val="0"/>
+          <w:numId w:val="4"/>
+        </w:numPr>
+        <w:rPr>
+          <w:sz w:val="36"/>
+        </w:rPr>
+      </w:pPr>
+      <w:r>
+        <w:rPr>
+          <w:sz w:val="36"/>
+        </w:rPr>
+        <w:t>Closure</w:t>
+      </w:r>
+    </w:p>
+    <w:p>
+      <w:pPr>
+        <w:rPr>
+          <w:sz w:val="36"/>
+          <w:lang w:val="bg-BG"/>
+        </w:rPr>
+      </w:pPr>
+    </w:p>
+    <w:p>
+      <w:pPr>
+        <w:rPr>
+          <w:sz w:val="36"/>
         </w:rPr>
       </w:pPr>
       <w:r>
@@ -34,7 +198,21 @@
           <w:sz w:val="36"/>
           <w:lang w:val="bg-BG"/>
         </w:rPr>
-        <w:t xml:space="preserve">я трябва да може да преценява да ли при поява на даден бъг, трябва да се отваря ново </w:t>
+        <w:t>я</w:t>
+      </w:r>
+      <w:r>
+        <w:rPr>
+          <w:sz w:val="36"/>
+          <w:lang w:val="bg-BG"/>
+        </w:rPr>
+        <w:t xml:space="preserve"> трябва да може да преценява да</w:t>
+      </w:r>
+      <w:r>
+        <w:rPr>
+          <w:sz w:val="36"/>
+          <w:lang w:val="bg-BG"/>
+        </w:rPr>
+        <w:t xml:space="preserve">ли при поява на даден бъг, трябва да се отваря ново </w:t>
       </w:r>
       <w:r>
         <w:rPr>
@@ -96,6 +274,175 @@
           <w:lang w:val="bg-BG"/>
         </w:rPr>
       </w:pPr>
+      <w:r>
+        <w:rPr>
+          <w:sz w:val="36"/>
+          <w:lang w:val="bg-BG"/>
+        </w:rPr>
+        <w:t xml:space="preserve">Докладването на множество проблемие в едно </w:t>
+      </w:r>
+      <w:r>
+        <w:rPr>
+          <w:sz w:val="36"/>
+        </w:rPr>
+        <w:t>issue</w:t>
+      </w:r>
+      <w:r>
+        <w:rPr>
+          <w:sz w:val="36"/>
+          <w:lang w:val="bg-BG"/>
+        </w:rPr>
+        <w:t xml:space="preserve">, прави проследяването на проблемие, които са били </w:t>
+      </w:r>
+      <w:r>
+        <w:rPr>
+          <w:sz w:val="36"/>
+        </w:rPr>
+        <w:t>report-</w:t>
+      </w:r>
+      <w:r>
+        <w:rPr>
+          <w:sz w:val="36"/>
+          <w:lang w:val="bg-BG"/>
+        </w:rPr>
+        <w:t xml:space="preserve">нати, много трудно. Така </w:t>
+      </w:r>
+      <w:r>
+        <w:rPr>
+          <w:sz w:val="36"/>
+        </w:rPr>
+        <w:t>project manager-</w:t>
+      </w:r>
+      <w:r>
+        <w:rPr>
+          <w:sz w:val="36"/>
+          <w:lang w:val="bg-BG"/>
+        </w:rPr>
+        <w:t>ите не могат лесно да разберат колко проблеми са били докладвани и колко са били оправени</w:t>
+      </w:r>
+    </w:p>
+    <w:p>
+      <w:pPr>
+        <w:rPr>
+          <w:sz w:val="36"/>
+          <w:lang w:val="bg-BG"/>
+        </w:rPr>
+      </w:pPr>
+    </w:p>
+    <w:p>
+      <w:pPr>
+        <w:rPr>
+          <w:sz w:val="36"/>
+          <w:lang w:val="bg-BG"/>
+        </w:rPr>
+      </w:pPr>
+      <w:r>
+        <w:rPr>
+          <w:sz w:val="36"/>
+          <w:lang w:val="bg-BG"/>
+        </w:rPr>
+        <w:t xml:space="preserve">Две от главните фази, през които преминава </w:t>
+      </w:r>
+      <w:r>
+        <w:rPr>
+          <w:sz w:val="36"/>
+        </w:rPr>
+        <w:t>testing lifecycle-</w:t>
+      </w:r>
+      <w:r>
+        <w:rPr>
+          <w:sz w:val="36"/>
+          <w:lang w:val="bg-BG"/>
+        </w:rPr>
+        <w:t xml:space="preserve">а на </w:t>
+      </w:r>
+      <w:r>
+        <w:rPr>
+          <w:sz w:val="36"/>
+        </w:rPr>
+        <w:t>QA-</w:t>
+      </w:r>
+      <w:r>
+        <w:rPr>
+          <w:sz w:val="36"/>
+          <w:lang w:val="bg-BG"/>
+        </w:rPr>
+        <w:t>а са:</w:t>
+      </w:r>
+    </w:p>
+    <w:p>
+      <w:pPr>
+        <w:pStyle w:val="ListParagraph"/>
+        <w:numPr>
+          <w:ilvl w:val="0"/>
+          <w:numId w:val="2"/>
+        </w:numPr>
+        <w:rPr>
+          <w:sz w:val="36"/>
+          <w:lang w:val="bg-BG"/>
+        </w:rPr>
+      </w:pPr>
+      <w:r>
+        <w:rPr>
+          <w:sz w:val="36"/>
+        </w:rPr>
+        <w:lastRenderedPageBreak/>
+        <w:t>Conclusion phase</w:t>
+      </w:r>
+    </w:p>
+    <w:p>
+      <w:pPr>
+        <w:pStyle w:val="ListParagraph"/>
+        <w:numPr>
+          <w:ilvl w:val="0"/>
+          <w:numId w:val="2"/>
+        </w:numPr>
+        <w:rPr>
+          <w:sz w:val="36"/>
+          <w:lang w:val="bg-BG"/>
+        </w:rPr>
+      </w:pPr>
+      <w:r>
+        <w:rPr>
+          <w:sz w:val="36"/>
+        </w:rPr>
+        <w:t>Closure phase – QA-</w:t>
+      </w:r>
+      <w:r>
+        <w:rPr>
+          <w:sz w:val="36"/>
+          <w:lang w:val="bg-BG"/>
+        </w:rPr>
+        <w:t xml:space="preserve">а изготвя някакви заключения, под формата на документи например, които обобщават грешките, които са били допуснати по време на писане на проекта. По този начин, в бъдеще </w:t>
+      </w:r>
+      <w:r>
+        <w:rPr>
+          <w:sz w:val="36"/>
+        </w:rPr>
+        <w:t>QA</w:t>
+      </w:r>
+      <w:r>
+        <w:rPr>
+          <w:sz w:val="36"/>
+          <w:lang w:val="bg-BG"/>
+        </w:rPr>
+        <w:t>-а ще може да намира по-лесно евентуални бъгове</w:t>
+      </w:r>
+      <w:r>
+        <w:rPr>
+          <w:sz w:val="36"/>
+          <w:lang w:val="bg-BG"/>
+        </w:rPr>
+        <w:t>, тъй като той ще се е поучил от вече намерените</w:t>
+      </w:r>
+    </w:p>
+    <w:p>
+      <w:pPr>
+        <w:rPr>
+          <w:sz w:val="36"/>
+          <w:lang w:val="bg-BG"/>
+        </w:rPr>
+      </w:pPr>
     </w:p>
     <w:p>
       <w:pPr>
@@ -135,7 +482,20 @@
           <w:sz w:val="36"/>
           <w:lang w:val="bg-BG"/>
         </w:rPr>
-        <w:t>ите не трябва да качват „счупен“ код като например:</w:t>
+        <w:t>ите не трябва да качват код, който не може да се компилира или „счупен</w:t>
+      </w:r>
+      <w:r>
+        <w:rPr>
+          <w:sz w:val="36"/>
+        </w:rPr>
+        <w:t>”</w:t>
+      </w:r>
+      <w:r>
+        <w:rPr>
+          <w:sz w:val="36"/>
+          <w:lang w:val="bg-BG"/>
+        </w:rPr>
+        <w:t xml:space="preserve"> код като например:</w:t>
       </w:r>
     </w:p>
     <w:p>
@@ -182,10 +542,80 @@
       <w:pPr>
         <w:rPr>
           <w:sz w:val="36"/>
-        </w:rPr>
-      </w:pPr>
+          <w:lang w:val="bg-BG"/>
+        </w:rPr>
+      </w:pPr>
+    </w:p>
+    <w:p>
+      <w:pPr>
+        <w:rPr>
+          <w:sz w:val="36"/>
+          <w:lang w:val="bg-BG"/>
+        </w:rPr>
+      </w:pPr>
+      <w:r>
+        <w:rPr>
+          <w:sz w:val="36"/>
+        </w:rPr>
+        <w:t xml:space="preserve">Coverage – </w:t>
+      </w:r>
+      <w:r>
+        <w:rPr>
+          <w:sz w:val="36"/>
+          <w:lang w:val="bg-BG"/>
+        </w:rPr>
+        <w:t>каква част от софтуера с</w:t>
+      </w:r>
+      <w:r>
+        <w:rPr>
+          <w:sz w:val="36"/>
+          <w:lang w:val="bg-BG"/>
+        </w:rPr>
+        <w:t>м</w:t>
+      </w:r>
+      <w:r>
+        <w:rPr>
+          <w:sz w:val="36"/>
+          <w:lang w:val="bg-BG"/>
+        </w:rPr>
+        <w:t>е обхванали с тестовете (</w:t>
+      </w:r>
+      <w:r>
+        <w:rPr>
+          <w:sz w:val="36"/>
+        </w:rPr>
+        <w:t xml:space="preserve">automation </w:t>
+      </w:r>
+      <w:r>
+        <w:rPr>
+          <w:sz w:val="36"/>
+          <w:lang w:val="bg-BG"/>
+        </w:rPr>
+        <w:t>тестовете)</w:t>
+      </w:r>
+      <w:r>
+        <w:rPr>
+          <w:sz w:val="36"/>
+          <w:lang w:val="bg-BG"/>
+        </w:rPr>
+        <w:t>, коит</w:t>
+      </w:r>
+      <w:r>
+        <w:rPr>
+          <w:sz w:val="36"/>
+          <w:lang w:val="bg-BG"/>
+        </w:rPr>
+        <w:t>о</w:t>
+      </w:r>
       <w:bookmarkStart w:id="0" w:name="_GoBack"/>
       <w:bookmarkEnd w:id="0"/>
+      <w:r>
+        <w:rPr>
+          <w:sz w:val="36"/>
+          <w:lang w:val="bg-BG"/>
+        </w:rPr>
+        <w:t xml:space="preserve"> сме написали</w:t>
+      </w:r>
     </w:p>
     <w:sectPr>
       <w:pgSz w:w="12240" w:h="15840"/>
@@ -195,6 +625,471 @@
     </w:sectPr>
   </w:body>
 </w:document>
+</file>
+
+<file path=word/numbering.xml><?xml version="1.0" encoding="utf-8"?>
+<w:numbering xmlns:wpc="http://schemas.microsoft.com/office/word/2010/wordprocessingCanvas" xmlns:mc="http://schemas.openxmlformats.org/markup-compatibility/2006" xmlns:o="urn:schemas-microsoft-com:office:office" xmlns:r="http://schemas.openxmlformats.org/officeDocument/2006/relationships" xmlns:m="http://schemas.openxmlformats.org/officeDocument/2006/math" xmlns:v="urn:schemas-microsoft-com:vml" xmlns:wp14="http://schemas.microsoft.com/office/word/2010/wordprocessingDrawing" xmlns:wp="http://schemas.openxmlformats.org/drawingml/2006/wordprocessingDrawing" xmlns:w10="urn:schemas-microsoft-com:office:word" xmlns:w="http://schemas.openxmlformats.org/wordprocessingml/2006/main" xmlns:w14="http://schemas.microsoft.com/office/word/2010/wordml" xmlns:wpg="http://schemas.microsoft.com/office/word/2010/wordprocessingGroup" xmlns:wpi="http://schemas.microsoft.com/office/word/2010/wordprocessingInk" xmlns:wne="http://schemas.microsoft.com/office/word/2006/wordml" xmlns:wps="http://schemas.microsoft.com/office/word/2010/wordprocessingShape" mc:Ignorable="w14 wp14">
+  <w:abstractNum w:abstractNumId="0">
+    <w:nsid w:val="2A2915D4"/>
+    <w:multiLevelType w:val="hybridMultilevel"/>
+    <w:tmpl w:val="83A00636"/>
+    <w:lvl w:ilvl="0" w:tplc="AED0F376">
+      <w:numFmt w:val="bullet"/>
+      <w:lvlText w:val="-"/>
+      <w:lvlJc w:val="left"/>
+      <w:pPr>
+        <w:ind w:left="435" w:hanging="360"/>
+      </w:pPr>
+      <w:rPr>
+        <w:rFonts w:ascii="Calibri" w:eastAsiaTheme="minorHAnsi" w:hAnsi="Calibri" w:cstheme="minorBidi" w:hint="default"/>
+      </w:rPr>
+    </w:lvl>
+    <w:lvl w:ilvl="1" w:tplc="04090003" w:tentative="1">
+      <w:start w:val="1"/>
+      <w:numFmt w:val="bullet"/>
+      <w:lvlText w:val="o"/>
+      <w:lvlJc w:val="left"/>
+      <w:pPr>
+        <w:ind w:left="1155" w:hanging="360"/>
+      </w:pPr>
+      <w:rPr>
+        <w:rFonts w:ascii="Courier New" w:hAnsi="Courier New" w:cs="Courier New" w:hint="default"/>
+      </w:rPr>
+    </w:lvl>
+    <w:lvl w:ilvl="2" w:tplc="04090005" w:tentative="1">
+      <w:start w:val="1"/>
+      <w:numFmt w:val="bullet"/>
+      <w:lvlText w:val=""/>
+      <w:lvlJc w:val="left"/>
+      <w:pPr>
+        <w:ind w:left="1875" w:hanging="360"/>
+      </w:pPr>
+      <w:rPr>
+        <w:rFonts w:ascii="Wingdings" w:hAnsi="Wingdings" w:hint="default"/>
+      </w:rPr>
+    </w:lvl>
+    <w:lvl w:ilvl="3" w:tplc="04090001" w:tentative="1">
+      <w:start w:val="1"/>
+      <w:numFmt w:val="bullet"/>
+      <w:lvlText w:val=""/>
+      <w:lvlJc w:val="left"/>
+      <w:pPr>
+        <w:ind w:left="2595" w:hanging="360"/>
+      </w:pPr>
+      <w:rPr>
+        <w:rFonts w:ascii="Symbol" w:hAnsi="Symbol" w:hint="default"/>
+      </w:rPr>
+    </w:lvl>
+    <w:lvl w:ilvl="4" w:tplc="04090003" w:tentative="1">
+      <w:start w:val="1"/>
+      <w:numFmt w:val="bullet"/>
+      <w:lvlText w:val="o"/>
+      <w:lvlJc w:val="left"/>
+      <w:pPr>
+        <w:ind w:left="3315" w:hanging="360"/>
+      </w:pPr>
+      <w:rPr>
+        <w:rFonts w:ascii="Courier New" w:hAnsi="Courier New" w:cs="Courier New" w:hint="default"/>
+      </w:rPr>
+    </w:lvl>
+    <w:lvl w:ilvl="5" w:tplc="04090005" w:tentative="1">
+      <w:start w:val="1"/>
+      <w:numFmt w:val="bullet"/>
+      <w:lvlText w:val=""/>
+      <w:lvlJc w:val="left"/>
+      <w:pPr>
+        <w:ind w:left="4035" w:hanging="360"/>
+      </w:pPr>
+      <w:rPr>
+        <w:rFonts w:ascii="Wingdings" w:hAnsi="Wingdings" w:hint="default"/>
+      </w:rPr>
+    </w:lvl>
+    <w:lvl w:ilvl="6" w:tplc="04090001" w:tentative="1">
+      <w:start w:val="1"/>
+      <w:numFmt w:val="bullet"/>
+      <w:lvlText w:val=""/>
+      <w:lvlJc w:val="left"/>
+      <w:pPr>
+        <w:ind w:left="4755" w:hanging="360"/>
+      </w:pPr>
+      <w:rPr>
+        <w:rFonts w:ascii="Symbol" w:hAnsi="Symbol" w:hint="default"/>
+      </w:rPr>
+    </w:lvl>
+    <w:lvl w:ilvl="7" w:tplc="04090003" w:tentative="1">
+      <w:start w:val="1"/>
+      <w:numFmt w:val="bullet"/>
+      <w:lvlText w:val="o"/>
+      <w:lvlJc w:val="left"/>
+      <w:pPr>
+        <w:ind w:left="5475" w:hanging="360"/>
+      </w:pPr>
+      <w:rPr>
+        <w:rFonts w:ascii="Courier New" w:hAnsi="Courier New" w:cs="Courier New" w:hint="default"/>
+      </w:rPr>
+    </w:lvl>
+    <w:lvl w:ilvl="8" w:tplc="04090005" w:tentative="1">
+      <w:start w:val="1"/>
+      <w:numFmt w:val="bullet"/>
+      <w:lvlText w:val=""/>
+      <w:lvlJc w:val="left"/>
+      <w:pPr>
+        <w:ind w:left="6195" w:hanging="360"/>
+      </w:pPr>
+      <w:rPr>
+        <w:rFonts w:ascii="Wingdings" w:hAnsi="Wingdings" w:hint="default"/>
+      </w:rPr>
+    </w:lvl>
+  </w:abstractNum>
+  <w:abstractNum w:abstractNumId="1">
+    <w:nsid w:val="53EE1C0D"/>
+    <w:multiLevelType w:val="hybridMultilevel"/>
+    <w:tmpl w:val="278EB62E"/>
+    <w:lvl w:ilvl="0" w:tplc="9A96EF0C">
+      <w:numFmt w:val="bullet"/>
+      <w:lvlText w:val="-"/>
+      <w:lvlJc w:val="left"/>
+      <w:pPr>
+        <w:ind w:left="720" w:hanging="360"/>
+      </w:pPr>
+      <w:rPr>
+        <w:rFonts w:ascii="Calibri" w:eastAsiaTheme="minorHAnsi" w:hAnsi="Calibri" w:cstheme="minorBidi" w:hint="default"/>
+      </w:rPr>
+    </w:lvl>
+    <w:lvl w:ilvl="1" w:tplc="04090003" w:tentative="1">
+      <w:start w:val="1"/>
+      <w:numFmt w:val="bullet"/>
+      <w:lvlText w:val="o"/>
+      <w:lvlJc w:val="left"/>
+      <w:pPr>
+        <w:ind w:left="1440" w:hanging="360"/>
+      </w:pPr>
+      <w:rPr>
+        <w:rFonts w:ascii="Courier New" w:hAnsi="Courier New" w:cs="Courier New" w:hint="default"/>
+      </w:rPr>
+    </w:lvl>
+    <w:lvl w:ilvl="2" w:tplc="04090005" w:tentative="1">
+      <w:start w:val="1"/>
+      <w:numFmt w:val="bullet"/>
+      <w:lvlText w:val=""/>
+      <w:lvlJc w:val="left"/>
+      <w:pPr>
+        <w:ind w:left="2160" w:hanging="360"/>
+      </w:pPr>
+      <w:rPr>
+        <w:rFonts w:ascii="Wingdings" w:hAnsi="Wingdings" w:hint="default"/>
+      </w:rPr>
+    </w:lvl>
+    <w:lvl w:ilvl="3" w:tplc="04090001" w:tentative="1">
+      <w:start w:val="1"/>
+      <w:numFmt w:val="bullet"/>
+      <w:lvlText w:val=""/>
+      <w:lvlJc w:val="left"/>
+      <w:pPr>
+        <w:ind w:left="2880" w:hanging="360"/>
+      </w:pPr>
+      <w:rPr>
+        <w:rFonts w:ascii="Symbol" w:hAnsi="Symbol" w:hint="default"/>
+      </w:rPr>
+    </w:lvl>
+    <w:lvl w:ilvl="4" w:tplc="04090003" w:tentative="1">
+      <w:start w:val="1"/>
+      <w:numFmt w:val="bullet"/>
+      <w:lvlText w:val="o"/>
+      <w:lvlJc w:val="left"/>
+      <w:pPr>
+        <w:ind w:left="3600" w:hanging="360"/>
+      </w:pPr>
+      <w:rPr>
+        <w:rFonts w:ascii="Courier New" w:hAnsi="Courier New" w:cs="Courier New" w:hint="default"/>
+      </w:rPr>
+    </w:lvl>
+    <w:lvl w:ilvl="5" w:tplc="04090005" w:tentative="1">
+      <w:start w:val="1"/>
+      <w:numFmt w:val="bullet"/>
+      <w:lvlText w:val=""/>
+      <w:lvlJc w:val="left"/>
+      <w:pPr>
+        <w:ind w:left="4320" w:hanging="360"/>
+      </w:pPr>
+      <w:rPr>
+        <w:rFonts w:ascii="Wingdings" w:hAnsi="Wingdings" w:hint="default"/>
+      </w:rPr>
+    </w:lvl>
+    <w:lvl w:ilvl="6" w:tplc="04090001" w:tentative="1">
+      <w:start w:val="1"/>
+      <w:numFmt w:val="bullet"/>
+      <w:lvlText w:val=""/>
+      <w:lvlJc w:val="left"/>
+      <w:pPr>
+        <w:ind w:left="5040" w:hanging="360"/>
+      </w:pPr>
+      <w:rPr>
+        <w:rFonts w:ascii="Symbol" w:hAnsi="Symbol" w:hint="default"/>
+      </w:rPr>
+    </w:lvl>
+    <w:lvl w:ilvl="7" w:tplc="04090003" w:tentative="1">
+      <w:start w:val="1"/>
+      <w:numFmt w:val="bullet"/>
+      <w:lvlText w:val="o"/>
+      <w:lvlJc w:val="left"/>
+      <w:pPr>
+        <w:ind w:left="5760" w:hanging="360"/>
+      </w:pPr>
+      <w:rPr>
+        <w:rFonts w:ascii="Courier New" w:hAnsi="Courier New" w:cs="Courier New" w:hint="default"/>
+      </w:rPr>
+    </w:lvl>
+    <w:lvl w:ilvl="8" w:tplc="04090005" w:tentative="1">
+      <w:start w:val="1"/>
+      <w:numFmt w:val="bullet"/>
+      <w:lvlText w:val=""/>
+      <w:lvlJc w:val="left"/>
+      <w:pPr>
+        <w:ind w:left="6480" w:hanging="360"/>
+      </w:pPr>
+      <w:rPr>
+        <w:rFonts w:ascii="Wingdings" w:hAnsi="Wingdings" w:hint="default"/>
+      </w:rPr>
+    </w:lvl>
+  </w:abstractNum>
+  <w:abstractNum w:abstractNumId="2">
+    <w:nsid w:val="6E713C07"/>
+    <w:multiLevelType w:val="hybridMultilevel"/>
+    <w:tmpl w:val="855221CC"/>
+    <w:lvl w:ilvl="0" w:tplc="D55CA4E6">
+      <w:numFmt w:val="bullet"/>
+      <w:lvlText w:val="-"/>
+      <w:lvlJc w:val="left"/>
+      <w:pPr>
+        <w:ind w:left="435" w:hanging="360"/>
+      </w:pPr>
+      <w:rPr>
+        <w:rFonts w:ascii="Calibri" w:eastAsiaTheme="minorHAnsi" w:hAnsi="Calibri" w:cstheme="minorBidi" w:hint="default"/>
+      </w:rPr>
+    </w:lvl>
+    <w:lvl w:ilvl="1" w:tplc="04090003" w:tentative="1">
+      <w:start w:val="1"/>
+      <w:numFmt w:val="bullet"/>
+      <w:lvlText w:val="o"/>
+      <w:lvlJc w:val="left"/>
+      <w:pPr>
+        <w:ind w:left="1155" w:hanging="360"/>
+      </w:pPr>
+      <w:rPr>
+        <w:rFonts w:ascii="Courier New" w:hAnsi="Courier New" w:cs="Courier New" w:hint="default"/>
+      </w:rPr>
+    </w:lvl>
+    <w:lvl w:ilvl="2" w:tplc="04090005" w:tentative="1">
+      <w:start w:val="1"/>
+      <w:numFmt w:val="bullet"/>
+      <w:lvlText w:val=""/>
+      <w:lvlJc w:val="left"/>
+      <w:pPr>
+        <w:ind w:left="1875" w:hanging="360"/>
+      </w:pPr>
+      <w:rPr>
+        <w:rFonts w:ascii="Wingdings" w:hAnsi="Wingdings" w:hint="default"/>
+      </w:rPr>
+    </w:lvl>
+    <w:lvl w:ilvl="3" w:tplc="04090001" w:tentative="1">
+      <w:start w:val="1"/>
+      <w:numFmt w:val="bullet"/>
+      <w:lvlText w:val=""/>
+      <w:lvlJc w:val="left"/>
+      <w:pPr>
+        <w:ind w:left="2595" w:hanging="360"/>
+      </w:pPr>
+      <w:rPr>
+        <w:rFonts w:ascii="Symbol" w:hAnsi="Symbol" w:hint="default"/>
+      </w:rPr>
+    </w:lvl>
+    <w:lvl w:ilvl="4" w:tplc="04090003" w:tentative="1">
+      <w:start w:val="1"/>
+      <w:numFmt w:val="bullet"/>
+      <w:lvlText w:val="o"/>
+      <w:lvlJc w:val="left"/>
+      <w:pPr>
+        <w:ind w:left="3315" w:hanging="360"/>
+      </w:pPr>
+      <w:rPr>
+        <w:rFonts w:ascii="Courier New" w:hAnsi="Courier New" w:cs="Courier New" w:hint="default"/>
+      </w:rPr>
+    </w:lvl>
+    <w:lvl w:ilvl="5" w:tplc="04090005" w:tentative="1">
+      <w:start w:val="1"/>
+      <w:numFmt w:val="bullet"/>
+      <w:lvlText w:val=""/>
+      <w:lvlJc w:val="left"/>
+      <w:pPr>
+        <w:ind w:left="4035" w:hanging="360"/>
+      </w:pPr>
+      <w:rPr>
+        <w:rFonts w:ascii="Wingdings" w:hAnsi="Wingdings" w:hint="default"/>
+      </w:rPr>
+    </w:lvl>
+    <w:lvl w:ilvl="6" w:tplc="04090001" w:tentative="1">
+      <w:start w:val="1"/>
+      <w:numFmt w:val="bullet"/>
+      <w:lvlText w:val=""/>
+      <w:lvlJc w:val="left"/>
+      <w:pPr>
+        <w:ind w:left="4755" w:hanging="360"/>
+      </w:pPr>
+      <w:rPr>
+        <w:rFonts w:ascii="Symbol" w:hAnsi="Symbol" w:hint="default"/>
+      </w:rPr>
+    </w:lvl>
+    <w:lvl w:ilvl="7" w:tplc="04090003" w:tentative="1">
+      <w:start w:val="1"/>
+      <w:numFmt w:val="bullet"/>
+      <w:lvlText w:val="o"/>
+      <w:lvlJc w:val="left"/>
+      <w:pPr>
+        <w:ind w:left="5475" w:hanging="360"/>
+      </w:pPr>
+      <w:rPr>
+        <w:rFonts w:ascii="Courier New" w:hAnsi="Courier New" w:cs="Courier New" w:hint="default"/>
+      </w:rPr>
+    </w:lvl>
+    <w:lvl w:ilvl="8" w:tplc="04090005" w:tentative="1">
+      <w:start w:val="1"/>
+      <w:numFmt w:val="bullet"/>
+      <w:lvlText w:val=""/>
+      <w:lvlJc w:val="left"/>
+      <w:pPr>
+        <w:ind w:left="6195" w:hanging="360"/>
+      </w:pPr>
+      <w:rPr>
+        <w:rFonts w:ascii="Wingdings" w:hAnsi="Wingdings" w:hint="default"/>
+      </w:rPr>
+    </w:lvl>
+  </w:abstractNum>
+  <w:abstractNum w:abstractNumId="3">
+    <w:nsid w:val="6ED3611A"/>
+    <w:multiLevelType w:val="hybridMultilevel"/>
+    <w:tmpl w:val="DF8CA99C"/>
+    <w:lvl w:ilvl="0" w:tplc="4C8E5FE8">
+      <w:numFmt w:val="bullet"/>
+      <w:lvlText w:val="-"/>
+      <w:lvlJc w:val="left"/>
+      <w:pPr>
+        <w:ind w:left="720" w:hanging="360"/>
+      </w:pPr>
+      <w:rPr>
+        <w:rFonts w:ascii="Calibri" w:eastAsiaTheme="minorHAnsi" w:hAnsi="Calibri" w:cstheme="minorBidi" w:hint="default"/>
+      </w:rPr>
+    </w:lvl>
+    <w:lvl w:ilvl="1" w:tplc="04090003" w:tentative="1">
+      <w:start w:val="1"/>
+      <w:numFmt w:val="bullet"/>
+      <w:lvlText w:val="o"/>
+      <w:lvlJc w:val="left"/>
+      <w:pPr>
+        <w:ind w:left="1440" w:hanging="360"/>
+      </w:pPr>
+      <w:rPr>
+        <w:rFonts w:ascii="Courier New" w:hAnsi="Courier New" w:cs="Courier New" w:hint="default"/>
+      </w:rPr>
+    </w:lvl>
+    <w:lvl w:ilvl="2" w:tplc="04090005" w:tentative="1">
+      <w:start w:val="1"/>
+      <w:numFmt w:val="bullet"/>
+      <w:lvlText w:val=""/>
+      <w:lvlJc w:val="left"/>
+      <w:pPr>
+        <w:ind w:left="2160" w:hanging="360"/>
+      </w:pPr>
+      <w:rPr>
+        <w:rFonts w:ascii="Wingdings" w:hAnsi="Wingdings" w:hint="default"/>
+      </w:rPr>
+    </w:lvl>
+    <w:lvl w:ilvl="3" w:tplc="04090001" w:tentative="1">
+      <w:start w:val="1"/>
+      <w:numFmt w:val="bullet"/>
+      <w:lvlText w:val=""/>
+      <w:lvlJc w:val="left"/>
+      <w:pPr>
+        <w:ind w:left="2880" w:hanging="360"/>
+      </w:pPr>
+      <w:rPr>
+        <w:rFonts w:ascii="Symbol" w:hAnsi="Symbol" w:hint="default"/>
+      </w:rPr>
+    </w:lvl>
+    <w:lvl w:ilvl="4" w:tplc="04090003" w:tentative="1">
+      <w:start w:val="1"/>
+      <w:numFmt w:val="bullet"/>
+      <w:lvlText w:val="o"/>
+      <w:lvlJc w:val="left"/>
+      <w:pPr>
+        <w:ind w:left="3600" w:hanging="360"/>
+      </w:pPr>
+      <w:rPr>
+        <w:rFonts w:ascii="Courier New" w:hAnsi="Courier New" w:cs="Courier New" w:hint="default"/>
+      </w:rPr>
+    </w:lvl>
+    <w:lvl w:ilvl="5" w:tplc="04090005" w:tentative="1">
+      <w:start w:val="1"/>
+      <w:numFmt w:val="bullet"/>
+      <w:lvlText w:val=""/>
+      <w:lvlJc w:val="left"/>
+      <w:pPr>
+        <w:ind w:left="4320" w:hanging="360"/>
+      </w:pPr>
+      <w:rPr>
+        <w:rFonts w:ascii="Wingdings" w:hAnsi="Wingdings" w:hint="default"/>
+      </w:rPr>
+    </w:lvl>
+    <w:lvl w:ilvl="6" w:tplc="04090001" w:tentative="1">
+      <w:start w:val="1"/>
+      <w:numFmt w:val="bullet"/>
+      <w:lvlText w:val=""/>
+      <w:lvlJc w:val="left"/>
+      <w:pPr>
+        <w:ind w:left="5040" w:hanging="360"/>
+      </w:pPr>
+      <w:rPr>
+        <w:rFonts w:ascii="Symbol" w:hAnsi="Symbol" w:hint="default"/>
+      </w:rPr>
+    </w:lvl>
+    <w:lvl w:ilvl="7" w:tplc="04090003" w:tentative="1">
+      <w:start w:val="1"/>
+      <w:numFmt w:val="bullet"/>
+      <w:lvlText w:val="o"/>
+      <w:lvlJc w:val="left"/>
+      <w:pPr>
+        <w:ind w:left="5760" w:hanging="360"/>
+      </w:pPr>
+      <w:rPr>
+        <w:rFonts w:ascii="Courier New" w:hAnsi="Courier New" w:cs="Courier New" w:hint="default"/>
+      </w:rPr>
+    </w:lvl>
+    <w:lvl w:ilvl="8" w:tplc="04090005" w:tentative="1">
+      <w:start w:val="1"/>
+      <w:numFmt w:val="bullet"/>
+      <w:lvlText w:val=""/>
+      <w:lvlJc w:val="left"/>
+      <w:pPr>
+        <w:ind w:left="6480" w:hanging="360"/>
+      </w:pPr>
+      <w:rPr>
+        <w:rFonts w:ascii="Wingdings" w:hAnsi="Wingdings" w:hint="default"/>
+      </w:rPr>
+    </w:lvl>
+  </w:abstractNum>
+  <w:num w:numId="1">
+    <w:abstractNumId w:val="2"/>
+  </w:num>
+  <w:num w:numId="2">
+    <w:abstractNumId w:val="1"/>
+  </w:num>
+  <w:num w:numId="3">
+    <w:abstractNumId w:val="0"/>
+  </w:num>
+  <w:num w:numId="4">
+    <w:abstractNumId w:val="3"/>
+  </w:num>
+</w:numbering>
 </file>
 
 <file path=word/styles.xml><?xml version="1.0" encoding="utf-8"?>
@@ -384,6 +1279,17 @@
     <w:semiHidden/>
     <w:unhideWhenUsed/>
   </w:style>
+  <w:style w:type="paragraph" w:styleId="ListParagraph">
+    <w:name w:val="List Paragraph"/>
+    <w:basedOn w:val="Normal"/>
+    <w:uiPriority w:val="34"/>
+    <w:qFormat/>
+    <w:rsid w:val="00801787"/>
+    <w:pPr>
+      <w:ind w:left="720"/>
+      <w:contextualSpacing/>
+    </w:pPr>
+  </w:style>
 </w:styles>
 </file>
 
@@ -573,6 +1479,17 @@
     <w:uiPriority w:val="99"/>
     <w:semiHidden/>
     <w:unhideWhenUsed/>
+  </w:style>
+  <w:style w:type="paragraph" w:styleId="ListParagraph">
+    <w:name w:val="List Paragraph"/>
+    <w:basedOn w:val="Normal"/>
+    <w:uiPriority w:val="34"/>
+    <w:qFormat/>
+    <w:rsid w:val="00801787"/>
+    <w:pPr>
+      <w:ind w:left="720"/>
+      <w:contextualSpacing/>
+    </w:pPr>
   </w:style>
 </w:styles>
 </file>
@@ -860,4 +1777,16 @@
   <a:objectDefaults/>
   <a:extraClrSchemeLst/>
 </a:theme>
+</file>
+
+<file path=customXml/item1.xml><?xml version="1.0" encoding="utf-8"?>
+<b:Sources xmlns:b="http://schemas.openxmlformats.org/officeDocument/2006/bibliography" xmlns="http://schemas.openxmlformats.org/officeDocument/2006/bibliography" SelectedStyle="\APA.XSL" StyleName="APA"/>
+</file>
+
+<file path=customXml/itemProps1.xml><?xml version="1.0" encoding="utf-8"?>
+<ds:datastoreItem xmlns:ds="http://schemas.openxmlformats.org/officeDocument/2006/customXml" ds:itemID="{A9ECAB9F-861B-44C6-9CFA-5B9CF1884019}">
+  <ds:schemaRefs>
+    <ds:schemaRef ds:uri="http://schemas.openxmlformats.org/officeDocument/2006/bibliography"/>
+  </ds:schemaRefs>
+</ds:datastoreItem>
 </file>
</xml_diff>